<commit_message>
Rapportage code-kwaliteit.  Work in progress.  Verbetering s.v.p. nog niet doorvoeren!
git-svn-id: svn+ssh://develop01.dans.knaw.nl/development/svn/repos/mixed/easy-sword/trunk@11693 a75a9a65-0d41-4860-8c96-5fae3ec79aa9
</commit_message>
<xml_diff>
--- a/doc/Rapport codekwaliteit EASY SWORD.docx
+++ b/doc/Rapport codekwaliteit EASY SWORD.docx
@@ -43,12 +43,48 @@
       <w:pPr>
         <w:pStyle w:val="ListParagraph"/>
         <w:numPr>
+          <w:ilvl w:val="1"/>
+          <w:numId w:val="2"/>
+        </w:numPr>
+      </w:pPr>
+      <w:r>
+        <w:t>De gegeneerde klassediagrammen kan ik niet openen.  Ik heb de gratis versie van ObjectAid.</w:t>
+      </w:r>
+    </w:p>
+    <w:p>
+      <w:pPr>
+        <w:pStyle w:val="ListParagraph"/>
+        <w:numPr>
           <w:ilvl w:val="0"/>
           <w:numId w:val="2"/>
         </w:numPr>
       </w:pPr>
       <w:r>
-        <w:t>De gegeneerde klassediagrammen kan ik niet openen.  Ik heb de gratis versie van ObjectAid.</w:t>
+        <w:t>Adequaat gebruik van library’s en frameworks? (teveel zelfgemaakt? libs en frameworks op wijze gebruikt die niet de bedoeling is?)</w:t>
+      </w:r>
+    </w:p>
+    <w:p>
+      <w:pPr>
+        <w:pStyle w:val="ListParagraph"/>
+        <w:numPr>
+          <w:ilvl w:val="0"/>
+          <w:numId w:val="2"/>
+        </w:numPr>
+      </w:pPr>
+      <w:r>
+        <w:t>Voldoende logging en met de juiste niveau’s?</w:t>
+      </w:r>
+    </w:p>
+    <w:p>
+      <w:pPr>
+        <w:pStyle w:val="ListParagraph"/>
+        <w:numPr>
+          <w:ilvl w:val="0"/>
+          <w:numId w:val="2"/>
+        </w:numPr>
+      </w:pPr>
+      <w:r>
+        <w:t>Naamgeving consistent, verduidelijkend?</w:t>
       </w:r>
     </w:p>
     <w:p/>
@@ -305,6 +341,9 @@
       <w:r>
         <w:t>mvn site:site (voor het genere</w:t>
       </w:r>
+      <w:r>
+        <w:t>ren van de rapportage)</w:t>
+      </w:r>
     </w:p>
     <w:p/>
     <w:p/>
@@ -415,6 +454,26 @@
     </w:p>
     <w:p>
       <w:pPr>
+        <w:pStyle w:val="ListParagraph"/>
+      </w:pPr>
+    </w:p>
+    <w:p>
+      <w:pPr>
+        <w:pStyle w:val="ListParagraph"/>
+      </w:pPr>
+    </w:p>
+    <w:p>
+      <w:pPr>
+        <w:pStyle w:val="Heading1"/>
+      </w:pPr>
+      <w:r>
+        <w:t>Zijn er voldoende unit-tests?  (Code/branch-coverage, zijn belangrijke delen genoeg getest?)</w:t>
+      </w:r>
+      <w:bookmarkStart w:id="0" w:name="_GoBack"/>
+      <w:bookmarkEnd w:id="0"/>
+    </w:p>
+    <w:p>
+      <w:pPr>
         <w:ind w:left="1080"/>
       </w:pPr>
     </w:p>
@@ -454,8 +513,6 @@
       <w:r>
         <w:t>Context als statische container van settings is volgens mij een anti-pattern.  Spring laat je heel gemakkelijk de settings injecteren waar je ze nodige hebt.  Doe dat dan ook!</w:t>
       </w:r>
-      <w:bookmarkStart w:id="0" w:name="_GoBack"/>
-      <w:bookmarkEnd w:id="0"/>
     </w:p>
     <w:p>
       <w:pPr>

</xml_diff>